<commit_message>
fix the bug of label exits after model deleted
</commit_message>
<xml_diff>
--- a/17302010069_张廷_lab2.docx
+++ b/17302010069_张廷_lab2.docx
@@ -12,6 +12,9 @@
     </w:p>
     <w:p>
       <w:r>
+        <w:rPr>
+          <w:noProof/>
+        </w:rPr>
         <w:drawing>
           <wp:inline distT="0" distB="0" distL="0" distR="0" wp14:anchorId="34E86C6B" wp14:editId="13D79D91">
             <wp:extent cx="5274310" cy="3411220"/>
@@ -60,25 +63,14 @@
         <w:rPr>
           <w:rFonts w:hint="eastAsia"/>
         </w:rPr>
-        <w:t>之前将自己的lab上传到</w:t>
-      </w:r>
-      <w:proofErr w:type="spellStart"/>
-      <w:r>
-        <w:rPr>
-          <w:rFonts w:hint="eastAsia"/>
-        </w:rPr>
-        <w:t>github</w:t>
-      </w:r>
-      <w:proofErr w:type="spellEnd"/>
-      <w:r>
-        <w:rPr>
-          <w:rFonts w:hint="eastAsia"/>
-        </w:rPr>
-        <w:t>，可以在服务器中clone</w:t>
-      </w:r>
-    </w:p>
-    <w:p>
-      <w:r>
+        <w:t>之前将自己的lab上传到github，可以在服务器中clone</w:t>
+      </w:r>
+    </w:p>
+    <w:p>
+      <w:r>
+        <w:rPr>
+          <w:noProof/>
+        </w:rPr>
         <w:drawing>
           <wp:inline distT="0" distB="0" distL="0" distR="0" wp14:anchorId="5DC0A673" wp14:editId="5E59FD47">
             <wp:extent cx="5274310" cy="1591945"/>
@@ -117,11 +109,950 @@
       </w:r>
     </w:p>
     <w:p>
+      <w:r>
+        <w:rPr>
+          <w:rFonts w:hint="eastAsia"/>
+        </w:rPr>
+        <w:t>3、为了让项目首页index</w:t>
+      </w:r>
+      <w:r>
+        <w:t>.html</w:t>
+      </w:r>
+      <w:r>
+        <w:rPr>
+          <w:rFonts w:hint="eastAsia"/>
+        </w:rPr>
+        <w:t>能够被访问到，需要安装http-server，提供对于静态资源的访问。</w:t>
+      </w:r>
+    </w:p>
+    <w:p>
+      <w:r>
+        <w:rPr>
+          <w:rFonts w:hint="eastAsia"/>
+        </w:rPr>
+        <w:t>（1）、切换到index</w:t>
+      </w:r>
+      <w:r>
+        <w:t>.html</w:t>
+      </w:r>
+      <w:r>
+        <w:rPr>
+          <w:rFonts w:hint="eastAsia"/>
+        </w:rPr>
+        <w:t>所在目录下，输入npm</w:t>
+      </w:r>
+      <w:r>
+        <w:t xml:space="preserve"> </w:t>
+      </w:r>
+      <w:r>
+        <w:rPr>
+          <w:rFonts w:hint="eastAsia"/>
+        </w:rPr>
+        <w:t>init命令初始化项目，配置package</w:t>
+      </w:r>
+      <w:r>
+        <w:t>.json</w:t>
+      </w:r>
+      <w:r>
+        <w:rPr>
+          <w:rFonts w:hint="eastAsia"/>
+        </w:rPr>
+        <w:t>。</w:t>
+      </w:r>
+    </w:p>
+    <w:p>
+      <w:r>
+        <w:lastRenderedPageBreak/>
+        <w:drawing>
+          <wp:inline distT="0" distB="0" distL="0" distR="0" wp14:anchorId="49452910" wp14:editId="03C01DA1">
+            <wp:extent cx="5274310" cy="2502535"/>
+            <wp:effectExtent l="0" t="0" r="2540" b="0"/>
+            <wp:docPr id="3" name="图片 3"/>
+            <wp:cNvGraphicFramePr>
+              <a:graphicFrameLocks xmlns:a="http://schemas.openxmlformats.org/drawingml/2006/main" noChangeAspect="1"/>
+            </wp:cNvGraphicFramePr>
+            <a:graphic xmlns:a="http://schemas.openxmlformats.org/drawingml/2006/main">
+              <a:graphicData uri="http://schemas.openxmlformats.org/drawingml/2006/picture">
+                <pic:pic xmlns:pic="http://schemas.openxmlformats.org/drawingml/2006/picture">
+                  <pic:nvPicPr>
+                    <pic:cNvPr id="1" name=""/>
+                    <pic:cNvPicPr/>
+                  </pic:nvPicPr>
+                  <pic:blipFill>
+                    <a:blip r:embed="rId6"/>
+                    <a:stretch>
+                      <a:fillRect/>
+                    </a:stretch>
+                  </pic:blipFill>
+                  <pic:spPr>
+                    <a:xfrm>
+                      <a:off x="0" y="0"/>
+                      <a:ext cx="5274310" cy="2502535"/>
+                    </a:xfrm>
+                    <a:prstGeom prst="rect">
+                      <a:avLst/>
+                    </a:prstGeom>
+                  </pic:spPr>
+                </pic:pic>
+              </a:graphicData>
+            </a:graphic>
+          </wp:inline>
+        </w:drawing>
+      </w:r>
+    </w:p>
+    <w:p>
+      <w:r>
+        <w:rPr>
+          <w:rFonts w:hint="eastAsia"/>
+        </w:rPr>
+        <w:t>（2）、配置完成后，安装http-server。输入命令sudo</w:t>
+      </w:r>
+      <w:r>
+        <w:t xml:space="preserve"> npm install http-server -g</w:t>
+      </w:r>
+    </w:p>
+    <w:p>
+      <w:r>
+        <w:drawing>
+          <wp:inline distT="0" distB="0" distL="0" distR="0" wp14:anchorId="1A8F2906" wp14:editId="27C6DB30">
+            <wp:extent cx="5274310" cy="808990"/>
+            <wp:effectExtent l="0" t="0" r="2540" b="0"/>
+            <wp:docPr id="4" name="图片 4"/>
+            <wp:cNvGraphicFramePr>
+              <a:graphicFrameLocks xmlns:a="http://schemas.openxmlformats.org/drawingml/2006/main" noChangeAspect="1"/>
+            </wp:cNvGraphicFramePr>
+            <a:graphic xmlns:a="http://schemas.openxmlformats.org/drawingml/2006/main">
+              <a:graphicData uri="http://schemas.openxmlformats.org/drawingml/2006/picture">
+                <pic:pic xmlns:pic="http://schemas.openxmlformats.org/drawingml/2006/picture">
+                  <pic:nvPicPr>
+                    <pic:cNvPr id="1" name=""/>
+                    <pic:cNvPicPr/>
+                  </pic:nvPicPr>
+                  <pic:blipFill>
+                    <a:blip r:embed="rId7"/>
+                    <a:stretch>
+                      <a:fillRect/>
+                    </a:stretch>
+                  </pic:blipFill>
+                  <pic:spPr>
+                    <a:xfrm>
+                      <a:off x="0" y="0"/>
+                      <a:ext cx="5274310" cy="808990"/>
+                    </a:xfrm>
+                    <a:prstGeom prst="rect">
+                      <a:avLst/>
+                    </a:prstGeom>
+                  </pic:spPr>
+                </pic:pic>
+              </a:graphicData>
+            </a:graphic>
+          </wp:inline>
+        </w:drawing>
+      </w:r>
+    </w:p>
+    <w:p>
+      <w:r>
+        <w:rPr>
+          <w:rFonts w:hint="eastAsia"/>
+        </w:rPr>
+        <w:t>（3）安装完成，输入http-server</w:t>
+      </w:r>
+      <w:r>
+        <w:t xml:space="preserve"> </w:t>
+      </w:r>
+      <w:r>
+        <w:rPr>
+          <w:rFonts w:hint="eastAsia"/>
+        </w:rPr>
+        <w:t>-p</w:t>
+      </w:r>
+      <w:r>
+        <w:t xml:space="preserve"> </w:t>
+      </w:r>
+      <w:r>
+        <w:rPr>
+          <w:rFonts w:hint="eastAsia"/>
+        </w:rPr>
+        <w:t>端口号启动服务。此处将端口号设为8001。</w:t>
+      </w:r>
+    </w:p>
+    <w:p>
+      <w:r>
+        <w:drawing>
+          <wp:inline distT="0" distB="0" distL="0" distR="0" wp14:anchorId="05DF2978" wp14:editId="7CCE0C69">
+            <wp:extent cx="5274310" cy="732155"/>
+            <wp:effectExtent l="0" t="0" r="2540" b="0"/>
+            <wp:docPr id="5" name="图片 5"/>
+            <wp:cNvGraphicFramePr>
+              <a:graphicFrameLocks xmlns:a="http://schemas.openxmlformats.org/drawingml/2006/main" noChangeAspect="1"/>
+            </wp:cNvGraphicFramePr>
+            <a:graphic xmlns:a="http://schemas.openxmlformats.org/drawingml/2006/main">
+              <a:graphicData uri="http://schemas.openxmlformats.org/drawingml/2006/picture">
+                <pic:pic xmlns:pic="http://schemas.openxmlformats.org/drawingml/2006/picture">
+                  <pic:nvPicPr>
+                    <pic:cNvPr id="1" name=""/>
+                    <pic:cNvPicPr/>
+                  </pic:nvPicPr>
+                  <pic:blipFill>
+                    <a:blip r:embed="rId8"/>
+                    <a:stretch>
+                      <a:fillRect/>
+                    </a:stretch>
+                  </pic:blipFill>
+                  <pic:spPr>
+                    <a:xfrm>
+                      <a:off x="0" y="0"/>
+                      <a:ext cx="5274310" cy="732155"/>
+                    </a:xfrm>
+                    <a:prstGeom prst="rect">
+                      <a:avLst/>
+                    </a:prstGeom>
+                  </pic:spPr>
+                </pic:pic>
+              </a:graphicData>
+            </a:graphic>
+          </wp:inline>
+        </w:drawing>
+      </w:r>
+    </w:p>
+    <w:p>
+      <w:r>
+        <w:rPr>
+          <w:rFonts w:hint="eastAsia"/>
+        </w:rPr>
+        <w:t>（4）此时可以通过服务器公网IP:8001访问项目首页，但是不能进行socket通信。为了</w:t>
+      </w:r>
+      <w:r>
+        <w:rPr>
+          <w:rFonts w:hint="eastAsia"/>
+        </w:rPr>
+        <w:t>完</w:t>
+      </w:r>
+      <w:r>
+        <w:rPr>
+          <w:rFonts w:hint="eastAsia"/>
+        </w:rPr>
+        <w:t>整的启用服务，需要同时开启项目中的websocket</w:t>
+      </w:r>
+      <w:r>
+        <w:t xml:space="preserve"> </w:t>
+      </w:r>
+      <w:r>
+        <w:rPr>
+          <w:rFonts w:hint="eastAsia"/>
+        </w:rPr>
+        <w:t>server。</w:t>
+      </w:r>
+    </w:p>
+    <w:p>
+      <w:r>
+        <w:rPr>
+          <w:rFonts w:hint="eastAsia"/>
+        </w:rPr>
+        <w:t>（5）安装concurrently模块以同时开启多个监听服务。输入命令s</w:t>
+      </w:r>
+      <w:r>
+        <w:t xml:space="preserve">udo npm install concurrently -g </w:t>
+      </w:r>
+    </w:p>
+    <w:p>
+      <w:r>
+        <w:drawing>
+          <wp:inline distT="0" distB="0" distL="0" distR="0" wp14:anchorId="7781142E" wp14:editId="312E58A8">
+            <wp:extent cx="5274310" cy="661670"/>
+            <wp:effectExtent l="0" t="0" r="2540" b="5080"/>
+            <wp:docPr id="6" name="图片 6"/>
+            <wp:cNvGraphicFramePr>
+              <a:graphicFrameLocks xmlns:a="http://schemas.openxmlformats.org/drawingml/2006/main" noChangeAspect="1"/>
+            </wp:cNvGraphicFramePr>
+            <a:graphic xmlns:a="http://schemas.openxmlformats.org/drawingml/2006/main">
+              <a:graphicData uri="http://schemas.openxmlformats.org/drawingml/2006/picture">
+                <pic:pic xmlns:pic="http://schemas.openxmlformats.org/drawingml/2006/picture">
+                  <pic:nvPicPr>
+                    <pic:cNvPr id="1" name=""/>
+                    <pic:cNvPicPr/>
+                  </pic:nvPicPr>
+                  <pic:blipFill>
+                    <a:blip r:embed="rId9"/>
+                    <a:stretch>
+                      <a:fillRect/>
+                    </a:stretch>
+                  </pic:blipFill>
+                  <pic:spPr>
+                    <a:xfrm>
+                      <a:off x="0" y="0"/>
+                      <a:ext cx="5274310" cy="661670"/>
+                    </a:xfrm>
+                    <a:prstGeom prst="rect">
+                      <a:avLst/>
+                    </a:prstGeom>
+                  </pic:spPr>
+                </pic:pic>
+              </a:graphicData>
+            </a:graphic>
+          </wp:inline>
+        </w:drawing>
+      </w:r>
+    </w:p>
+    <w:p>
+      <w:r>
+        <w:rPr>
+          <w:rFonts w:hint="eastAsia"/>
+        </w:rPr>
+        <w:t>（6）、安装成功后，修改package</w:t>
+      </w:r>
+      <w:r>
+        <w:t>.json</w:t>
+      </w:r>
+      <w:r>
+        <w:rPr>
+          <w:rFonts w:hint="eastAsia"/>
+        </w:rPr>
+        <w:t>内的script如下，使得npm</w:t>
+      </w:r>
+      <w:r>
+        <w:t xml:space="preserve"> </w:t>
+      </w:r>
+      <w:r>
+        <w:rPr>
+          <w:rFonts w:hint="eastAsia"/>
+        </w:rPr>
+        <w:t>start命令同时启动两个监听服务。</w:t>
+      </w:r>
+    </w:p>
+    <w:p>
+      <w:r>
+        <w:rPr>
+          <w:noProof/>
+        </w:rPr>
+        <w:lastRenderedPageBreak/>
+        <mc:AlternateContent>
+          <mc:Choice Requires="wps">
+            <w:drawing>
+              <wp:anchor distT="0" distB="0" distL="114300" distR="114300" simplePos="0" relativeHeight="251659264" behindDoc="0" locked="0" layoutInCell="1" allowOverlap="1" wp14:anchorId="558B4FBD" wp14:editId="05ECE444">
+                <wp:simplePos x="0" y="0"/>
+                <wp:positionH relativeFrom="column">
+                  <wp:posOffset>266700</wp:posOffset>
+                </wp:positionH>
+                <wp:positionV relativeFrom="paragraph">
+                  <wp:posOffset>830580</wp:posOffset>
+                </wp:positionV>
+                <wp:extent cx="4091940" cy="15240"/>
+                <wp:effectExtent l="0" t="0" r="22860" b="22860"/>
+                <wp:wrapNone/>
+                <wp:docPr id="9" name="直接连接符 9"/>
+                <wp:cNvGraphicFramePr/>
+                <a:graphic xmlns:a="http://schemas.openxmlformats.org/drawingml/2006/main">
+                  <a:graphicData uri="http://schemas.microsoft.com/office/word/2010/wordprocessingShape">
+                    <wps:wsp>
+                      <wps:cNvCnPr/>
+                      <wps:spPr>
+                        <a:xfrm>
+                          <a:off x="0" y="0"/>
+                          <a:ext cx="4091940" cy="15240"/>
+                        </a:xfrm>
+                        <a:prstGeom prst="line">
+                          <a:avLst/>
+                        </a:prstGeom>
+                      </wps:spPr>
+                      <wps:style>
+                        <a:lnRef idx="2">
+                          <a:schemeClr val="accent2"/>
+                        </a:lnRef>
+                        <a:fillRef idx="0">
+                          <a:schemeClr val="accent2"/>
+                        </a:fillRef>
+                        <a:effectRef idx="1">
+                          <a:schemeClr val="accent2"/>
+                        </a:effectRef>
+                        <a:fontRef idx="minor">
+                          <a:schemeClr val="tx1"/>
+                        </a:fontRef>
+                      </wps:style>
+                      <wps:bodyPr/>
+                    </wps:wsp>
+                  </a:graphicData>
+                </a:graphic>
+              </wp:anchor>
+            </w:drawing>
+          </mc:Choice>
+          <mc:Fallback>
+            <w:pict>
+              <v:line w14:anchorId="36F66444" id="直接连接符 9" o:spid="_x0000_s1026" style="position:absolute;left:0;text-align:left;z-index:251659264;visibility:visible;mso-wrap-style:square;mso-wrap-distance-left:9pt;mso-wrap-distance-top:0;mso-wrap-distance-right:9pt;mso-wrap-distance-bottom:0;mso-position-horizontal:absolute;mso-position-horizontal-relative:text;mso-position-vertical:absolute;mso-position-vertical-relative:text" from="21pt,65.4pt" to="343.2pt,66.6pt" o:gfxdata="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" strokecolor="#ed7d31 [3205]" strokeweight="1pt">
+                <v:stroke joinstyle="miter"/>
+              </v:line>
+            </w:pict>
+          </mc:Fallback>
+        </mc:AlternateContent>
+      </w:r>
+      <w:r>
+        <w:drawing>
+          <wp:inline distT="0" distB="0" distL="0" distR="0" wp14:anchorId="43222D57" wp14:editId="74879076">
+            <wp:extent cx="5274310" cy="2800350"/>
+            <wp:effectExtent l="0" t="0" r="2540" b="0"/>
+            <wp:docPr id="8" name="图片 8"/>
+            <wp:cNvGraphicFramePr>
+              <a:graphicFrameLocks xmlns:a="http://schemas.openxmlformats.org/drawingml/2006/main" noChangeAspect="1"/>
+            </wp:cNvGraphicFramePr>
+            <a:graphic xmlns:a="http://schemas.openxmlformats.org/drawingml/2006/main">
+              <a:graphicData uri="http://schemas.openxmlformats.org/drawingml/2006/picture">
+                <pic:pic xmlns:pic="http://schemas.openxmlformats.org/drawingml/2006/picture">
+                  <pic:nvPicPr>
+                    <pic:cNvPr id="1" name=""/>
+                    <pic:cNvPicPr/>
+                  </pic:nvPicPr>
+                  <pic:blipFill>
+                    <a:blip r:embed="rId10"/>
+                    <a:stretch>
+                      <a:fillRect/>
+                    </a:stretch>
+                  </pic:blipFill>
+                  <pic:spPr>
+                    <a:xfrm>
+                      <a:off x="0" y="0"/>
+                      <a:ext cx="5274310" cy="2800350"/>
+                    </a:xfrm>
+                    <a:prstGeom prst="rect">
+                      <a:avLst/>
+                    </a:prstGeom>
+                  </pic:spPr>
+                </pic:pic>
+              </a:graphicData>
+            </a:graphic>
+          </wp:inline>
+        </w:drawing>
+      </w:r>
+    </w:p>
+    <w:p>
+      <w:r>
+        <w:rPr>
+          <w:rFonts w:hint="eastAsia"/>
+        </w:rPr>
+        <w:t>（7）、修改index</w:t>
+      </w:r>
+      <w:r>
+        <w:t>.html</w:t>
+      </w:r>
+      <w:r>
+        <w:rPr>
+          <w:rFonts w:hint="eastAsia"/>
+        </w:rPr>
+        <w:t>中的web</w:t>
+      </w:r>
+      <w:r>
+        <w:t xml:space="preserve"> </w:t>
+      </w:r>
+      <w:r>
+        <w:rPr>
+          <w:rFonts w:hint="eastAsia"/>
+        </w:rPr>
+        <w:t>socket建立语句，将服务器端地址修改为当前服务器主机的公网IP。</w:t>
+      </w:r>
+    </w:p>
+    <w:p>
+      <w:r>
+        <w:rPr>
+          <w:noProof/>
+        </w:rPr>
+        <mc:AlternateContent>
+          <mc:Choice Requires="wps">
+            <w:drawing>
+              <wp:anchor distT="0" distB="0" distL="114300" distR="114300" simplePos="0" relativeHeight="251660288" behindDoc="0" locked="0" layoutInCell="1" allowOverlap="1" wp14:anchorId="14939EED" wp14:editId="7A770574">
+                <wp:simplePos x="0" y="0"/>
+                <wp:positionH relativeFrom="column">
+                  <wp:posOffset>236220</wp:posOffset>
+                </wp:positionH>
+                <wp:positionV relativeFrom="paragraph">
+                  <wp:posOffset>426720</wp:posOffset>
+                </wp:positionV>
+                <wp:extent cx="2773680" cy="7620"/>
+                <wp:effectExtent l="0" t="0" r="26670" b="30480"/>
+                <wp:wrapNone/>
+                <wp:docPr id="11" name="直接连接符 11"/>
+                <wp:cNvGraphicFramePr/>
+                <a:graphic xmlns:a="http://schemas.openxmlformats.org/drawingml/2006/main">
+                  <a:graphicData uri="http://schemas.microsoft.com/office/word/2010/wordprocessingShape">
+                    <wps:wsp>
+                      <wps:cNvCnPr/>
+                      <wps:spPr>
+                        <a:xfrm flipV="1">
+                          <a:off x="0" y="0"/>
+                          <a:ext cx="2773680" cy="7620"/>
+                        </a:xfrm>
+                        <a:prstGeom prst="line">
+                          <a:avLst/>
+                        </a:prstGeom>
+                      </wps:spPr>
+                      <wps:style>
+                        <a:lnRef idx="2">
+                          <a:schemeClr val="accent2"/>
+                        </a:lnRef>
+                        <a:fillRef idx="0">
+                          <a:schemeClr val="accent2"/>
+                        </a:fillRef>
+                        <a:effectRef idx="1">
+                          <a:schemeClr val="accent2"/>
+                        </a:effectRef>
+                        <a:fontRef idx="minor">
+                          <a:schemeClr val="tx1"/>
+                        </a:fontRef>
+                      </wps:style>
+                      <wps:bodyPr/>
+                    </wps:wsp>
+                  </a:graphicData>
+                </a:graphic>
+              </wp:anchor>
+            </w:drawing>
+          </mc:Choice>
+          <mc:Fallback>
+            <w:pict>
+              <v:line w14:anchorId="47412ECB" id="直接连接符 11" o:spid="_x0000_s1026" style="position:absolute;left:0;text-align:left;flip:y;z-index:251660288;visibility:visible;mso-wrap-style:square;mso-wrap-distance-left:9pt;mso-wrap-distance-top:0;mso-wrap-distance-right:9pt;mso-wrap-distance-bottom:0;mso-position-horizontal:absolute;mso-position-horizontal-relative:text;mso-position-vertical:absolute;mso-position-vertical-relative:text" from="18.6pt,33.6pt" to="237pt,34.2pt" o:gfxdata="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" strokecolor="#ed7d31 [3205]" strokeweight="1pt">
+                <v:stroke joinstyle="miter"/>
+              </v:line>
+            </w:pict>
+          </mc:Fallback>
+        </mc:AlternateContent>
+      </w:r>
+      <w:r>
+        <w:drawing>
+          <wp:inline distT="0" distB="0" distL="0" distR="0" wp14:anchorId="0AD35E81" wp14:editId="51FF9187">
+            <wp:extent cx="5274310" cy="1087120"/>
+            <wp:effectExtent l="0" t="0" r="2540" b="0"/>
+            <wp:docPr id="10" name="图片 10"/>
+            <wp:cNvGraphicFramePr>
+              <a:graphicFrameLocks xmlns:a="http://schemas.openxmlformats.org/drawingml/2006/main" noChangeAspect="1"/>
+            </wp:cNvGraphicFramePr>
+            <a:graphic xmlns:a="http://schemas.openxmlformats.org/drawingml/2006/main">
+              <a:graphicData uri="http://schemas.openxmlformats.org/drawingml/2006/picture">
+                <pic:pic xmlns:pic="http://schemas.openxmlformats.org/drawingml/2006/picture">
+                  <pic:nvPicPr>
+                    <pic:cNvPr id="1" name=""/>
+                    <pic:cNvPicPr/>
+                  </pic:nvPicPr>
+                  <pic:blipFill>
+                    <a:blip r:embed="rId11"/>
+                    <a:stretch>
+                      <a:fillRect/>
+                    </a:stretch>
+                  </pic:blipFill>
+                  <pic:spPr>
+                    <a:xfrm>
+                      <a:off x="0" y="0"/>
+                      <a:ext cx="5274310" cy="1087120"/>
+                    </a:xfrm>
+                    <a:prstGeom prst="rect">
+                      <a:avLst/>
+                    </a:prstGeom>
+                  </pic:spPr>
+                </pic:pic>
+              </a:graphicData>
+            </a:graphic>
+          </wp:inline>
+        </w:drawing>
+      </w:r>
+    </w:p>
+    <w:p>
       <w:pPr>
         <w:rPr>
           <w:rFonts w:hint="eastAsia"/>
         </w:rPr>
       </w:pPr>
+      <w:r>
+        <w:rPr>
+          <w:rFonts w:hint="eastAsia"/>
+        </w:rPr>
+        <w:t>（8）、</w:t>
+      </w:r>
+      <w:r>
+        <w:rPr>
+          <w:rFonts w:hint="eastAsia"/>
+        </w:rPr>
+        <w:t>输入npm</w:t>
+      </w:r>
+      <w:r>
+        <w:t xml:space="preserve"> </w:t>
+      </w:r>
+      <w:r>
+        <w:rPr>
+          <w:rFonts w:hint="eastAsia"/>
+        </w:rPr>
+        <w:t>start命令，启动服务器。可以看到两个服务都能启动。</w:t>
+      </w:r>
+    </w:p>
+    <w:p>
+      <w:r>
+        <w:drawing>
+          <wp:inline distT="0" distB="0" distL="0" distR="0" wp14:anchorId="2132BD26" wp14:editId="78B70E60">
+            <wp:extent cx="5274310" cy="1459230"/>
+            <wp:effectExtent l="0" t="0" r="2540" b="7620"/>
+            <wp:docPr id="7" name="图片 7"/>
+            <wp:cNvGraphicFramePr>
+              <a:graphicFrameLocks xmlns:a="http://schemas.openxmlformats.org/drawingml/2006/main" noChangeAspect="1"/>
+            </wp:cNvGraphicFramePr>
+            <a:graphic xmlns:a="http://schemas.openxmlformats.org/drawingml/2006/main">
+              <a:graphicData uri="http://schemas.openxmlformats.org/drawingml/2006/picture">
+                <pic:pic xmlns:pic="http://schemas.openxmlformats.org/drawingml/2006/picture">
+                  <pic:nvPicPr>
+                    <pic:cNvPr id="1" name=""/>
+                    <pic:cNvPicPr/>
+                  </pic:nvPicPr>
+                  <pic:blipFill>
+                    <a:blip r:embed="rId12"/>
+                    <a:stretch>
+                      <a:fillRect/>
+                    </a:stretch>
+                  </pic:blipFill>
+                  <pic:spPr>
+                    <a:xfrm>
+                      <a:off x="0" y="0"/>
+                      <a:ext cx="5274310" cy="1459230"/>
+                    </a:xfrm>
+                    <a:prstGeom prst="rect">
+                      <a:avLst/>
+                    </a:prstGeom>
+                  </pic:spPr>
+                </pic:pic>
+              </a:graphicData>
+            </a:graphic>
+          </wp:inline>
+        </w:drawing>
+      </w:r>
+    </w:p>
+    <w:p>
+      <w:r>
+        <w:rPr>
+          <w:rFonts w:hint="eastAsia"/>
+        </w:rPr>
+        <w:t>（9）、为了让web</w:t>
+      </w:r>
+      <w:r>
+        <w:t xml:space="preserve"> </w:t>
+      </w:r>
+      <w:r>
+        <w:rPr>
+          <w:rFonts w:hint="eastAsia"/>
+        </w:rPr>
+        <w:t>socket可以通信，需要设置服务器的安全组，开放端口3000。在AWS控制台中为服务器安全组增加入站规则。</w:t>
+      </w:r>
+    </w:p>
+    <w:p>
+      <w:r>
+        <w:rPr>
+          <w:noProof/>
+        </w:rPr>
+        <mc:AlternateContent>
+          <mc:Choice Requires="wps">
+            <w:drawing>
+              <wp:anchor distT="0" distB="0" distL="114300" distR="114300" simplePos="0" relativeHeight="251661312" behindDoc="0" locked="0" layoutInCell="1" allowOverlap="1" wp14:anchorId="68DC7D2A" wp14:editId="675DF672">
+                <wp:simplePos x="0" y="0"/>
+                <wp:positionH relativeFrom="column">
+                  <wp:posOffset>160020</wp:posOffset>
+                </wp:positionH>
+                <wp:positionV relativeFrom="paragraph">
+                  <wp:posOffset>1463040</wp:posOffset>
+                </wp:positionV>
+                <wp:extent cx="3307080" cy="175260"/>
+                <wp:effectExtent l="0" t="0" r="26670" b="15240"/>
+                <wp:wrapNone/>
+                <wp:docPr id="13" name="矩形 13"/>
+                <wp:cNvGraphicFramePr/>
+                <a:graphic xmlns:a="http://schemas.openxmlformats.org/drawingml/2006/main">
+                  <a:graphicData uri="http://schemas.microsoft.com/office/word/2010/wordprocessingShape">
+                    <wps:wsp>
+                      <wps:cNvSpPr/>
+                      <wps:spPr>
+                        <a:xfrm>
+                          <a:off x="0" y="0"/>
+                          <a:ext cx="3307080" cy="175260"/>
+                        </a:xfrm>
+                        <a:prstGeom prst="rect">
+                          <a:avLst/>
+                        </a:prstGeom>
+                        <a:noFill/>
+                        <a:ln>
+                          <a:solidFill>
+                            <a:srgbClr val="FF0000"/>
+                          </a:solidFill>
+                        </a:ln>
+                      </wps:spPr>
+                      <wps:style>
+                        <a:lnRef idx="2">
+                          <a:schemeClr val="accent1">
+                            <a:shade val="50000"/>
+                          </a:schemeClr>
+                        </a:lnRef>
+                        <a:fillRef idx="1">
+                          <a:schemeClr val="accent1"/>
+                        </a:fillRef>
+                        <a:effectRef idx="0">
+                          <a:schemeClr val="accent1"/>
+                        </a:effectRef>
+                        <a:fontRef idx="minor">
+                          <a:schemeClr val="lt1"/>
+                        </a:fontRef>
+                      </wps:style>
+                      <wps:bodyPr rot="0" spcFirstLastPara="0" vertOverflow="overflow" horzOverflow="overflow" vert="horz" wrap="square" lIns="91440" tIns="45720" rIns="91440" bIns="45720" numCol="1" spcCol="0" rtlCol="0" fromWordArt="0" anchor="ctr" anchorCtr="0" forceAA="0" compatLnSpc="1">
+                        <a:prstTxWarp prst="textNoShape">
+                          <a:avLst/>
+                        </a:prstTxWarp>
+                        <a:noAutofit/>
+                      </wps:bodyPr>
+                    </wps:wsp>
+                  </a:graphicData>
+                </a:graphic>
+              </wp:anchor>
+            </w:drawing>
+          </mc:Choice>
+          <mc:Fallback>
+            <w:pict>
+              <v:rect w14:anchorId="51D97C04" id="矩形 13" o:spid="_x0000_s1026" style="position:absolute;left:0;text-align:left;margin-left:12.6pt;margin-top:115.2pt;width:260.4pt;height:13.8pt;z-index:251661312;visibility:visible;mso-wrap-style:square;mso-wrap-distance-left:9pt;mso-wrap-distance-top:0;mso-wrap-distance-right:9pt;mso-wrap-distance-bottom:0;mso-position-horizontal:absolute;mso-position-horizontal-relative:text;mso-position-vertical:absolute;mso-position-vertical-relative:text;v-text-anchor:middle" o:gfxdata="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" filled="f" strokecolor="red" strokeweight="1pt"/>
+            </w:pict>
+          </mc:Fallback>
+        </mc:AlternateContent>
+      </w:r>
+      <w:r>
+        <w:drawing>
+          <wp:inline distT="0" distB="0" distL="0" distR="0" wp14:anchorId="005DF6E1" wp14:editId="45AFF6F7">
+            <wp:extent cx="5274310" cy="1950085"/>
+            <wp:effectExtent l="0" t="0" r="2540" b="0"/>
+            <wp:docPr id="12" name="图片 12"/>
+            <wp:cNvGraphicFramePr>
+              <a:graphicFrameLocks xmlns:a="http://schemas.openxmlformats.org/drawingml/2006/main" noChangeAspect="1"/>
+            </wp:cNvGraphicFramePr>
+            <a:graphic xmlns:a="http://schemas.openxmlformats.org/drawingml/2006/main">
+              <a:graphicData uri="http://schemas.openxmlformats.org/drawingml/2006/picture">
+                <pic:pic xmlns:pic="http://schemas.openxmlformats.org/drawingml/2006/picture">
+                  <pic:nvPicPr>
+                    <pic:cNvPr id="1" name=""/>
+                    <pic:cNvPicPr/>
+                  </pic:nvPicPr>
+                  <pic:blipFill>
+                    <a:blip r:embed="rId13"/>
+                    <a:stretch>
+                      <a:fillRect/>
+                    </a:stretch>
+                  </pic:blipFill>
+                  <pic:spPr>
+                    <a:xfrm>
+                      <a:off x="0" y="0"/>
+                      <a:ext cx="5274310" cy="1950085"/>
+                    </a:xfrm>
+                    <a:prstGeom prst="rect">
+                      <a:avLst/>
+                    </a:prstGeom>
+                  </pic:spPr>
+                </pic:pic>
+              </a:graphicData>
+            </a:graphic>
+          </wp:inline>
+        </w:drawing>
+      </w:r>
+    </w:p>
+    <w:p>
+      <w:r>
+        <w:rPr>
+          <w:rFonts w:hint="eastAsia"/>
+        </w:rPr>
+        <w:lastRenderedPageBreak/>
+        <w:t>（10）、</w:t>
+      </w:r>
+      <w:r>
+        <w:rPr>
+          <w:rFonts w:hint="eastAsia"/>
+        </w:rPr>
+        <w:t>在浏览器中输入</w:t>
+      </w:r>
+      <w:r>
+        <w:t>18.215.155.73:8001</w:t>
+      </w:r>
+      <w:r>
+        <w:rPr>
+          <w:rFonts w:hint="eastAsia"/>
+        </w:rPr>
+        <w:t>，即可访问。</w:t>
+      </w:r>
+    </w:p>
+    <w:p>
+      <w:r>
+        <w:drawing>
+          <wp:inline distT="0" distB="0" distL="0" distR="0" wp14:anchorId="02D393EA" wp14:editId="3C4A0120">
+            <wp:extent cx="5274310" cy="2815590"/>
+            <wp:effectExtent l="0" t="0" r="2540" b="3810"/>
+            <wp:docPr id="14" name="图片 14"/>
+            <wp:cNvGraphicFramePr>
+              <a:graphicFrameLocks xmlns:a="http://schemas.openxmlformats.org/drawingml/2006/main" noChangeAspect="1"/>
+            </wp:cNvGraphicFramePr>
+            <a:graphic xmlns:a="http://schemas.openxmlformats.org/drawingml/2006/main">
+              <a:graphicData uri="http://schemas.openxmlformats.org/drawingml/2006/picture">
+                <pic:pic xmlns:pic="http://schemas.openxmlformats.org/drawingml/2006/picture">
+                  <pic:nvPicPr>
+                    <pic:cNvPr id="1" name=""/>
+                    <pic:cNvPicPr/>
+                  </pic:nvPicPr>
+                  <pic:blipFill>
+                    <a:blip r:embed="rId14"/>
+                    <a:stretch>
+                      <a:fillRect/>
+                    </a:stretch>
+                  </pic:blipFill>
+                  <pic:spPr>
+                    <a:xfrm>
+                      <a:off x="0" y="0"/>
+                      <a:ext cx="5274310" cy="2815590"/>
+                    </a:xfrm>
+                    <a:prstGeom prst="rect">
+                      <a:avLst/>
+                    </a:prstGeom>
+                  </pic:spPr>
+                </pic:pic>
+              </a:graphicData>
+            </a:graphic>
+          </wp:inline>
+        </w:drawing>
+      </w:r>
+    </w:p>
+    <w:p>
+      <w:r>
+        <w:rPr>
+          <w:rFonts w:hint="eastAsia"/>
+        </w:rPr>
+        <w:t>（11）、打开另一个浏览器窗口，即可</w:t>
+      </w:r>
+      <w:r>
+        <w:rPr>
+          <w:rFonts w:hint="eastAsia"/>
+        </w:rPr>
+        <w:t>看到另一个用户的模型，实现多人交互。</w:t>
+      </w:r>
+    </w:p>
+    <w:p>
+      <w:r>
+        <w:drawing>
+          <wp:inline distT="0" distB="0" distL="0" distR="0" wp14:anchorId="2A5C220C" wp14:editId="0821D54D">
+            <wp:extent cx="5274310" cy="2812415"/>
+            <wp:effectExtent l="0" t="0" r="2540" b="6985"/>
+            <wp:docPr id="15" name="图片 15"/>
+            <wp:cNvGraphicFramePr>
+              <a:graphicFrameLocks xmlns:a="http://schemas.openxmlformats.org/drawingml/2006/main" noChangeAspect="1"/>
+            </wp:cNvGraphicFramePr>
+            <a:graphic xmlns:a="http://schemas.openxmlformats.org/drawingml/2006/main">
+              <a:graphicData uri="http://schemas.openxmlformats.org/drawingml/2006/picture">
+                <pic:pic xmlns:pic="http://schemas.openxmlformats.org/drawingml/2006/picture">
+                  <pic:nvPicPr>
+                    <pic:cNvPr id="1" name=""/>
+                    <pic:cNvPicPr/>
+                  </pic:nvPicPr>
+                  <pic:blipFill>
+                    <a:blip r:embed="rId15"/>
+                    <a:stretch>
+                      <a:fillRect/>
+                    </a:stretch>
+                  </pic:blipFill>
+                  <pic:spPr>
+                    <a:xfrm>
+                      <a:off x="0" y="0"/>
+                      <a:ext cx="5274310" cy="2812415"/>
+                    </a:xfrm>
+                    <a:prstGeom prst="rect">
+                      <a:avLst/>
+                    </a:prstGeom>
+                  </pic:spPr>
+                </pic:pic>
+              </a:graphicData>
+            </a:graphic>
+          </wp:inline>
+        </w:drawing>
+      </w:r>
+    </w:p>
+    <w:p>
+      <w:r>
+        <w:rPr>
+          <w:rFonts w:hint="eastAsia"/>
+        </w:rPr>
+        <w:t>（12）、为了确保关闭终端后也能访问到服务器项目，需要在后台运行服务，且不受关闭终端的影响。</w:t>
+      </w:r>
+    </w:p>
+    <w:p>
+      <w:pPr>
+        <w:rPr>
+          <w:b/>
+          <w:bCs/>
+          <w:color w:val="FF0000"/>
+        </w:rPr>
+      </w:pPr>
+      <w:r>
+        <w:rPr>
+          <w:rFonts w:hint="eastAsia"/>
+        </w:rPr>
+        <w:t>输入命令</w:t>
+      </w:r>
+      <w:r>
+        <w:rPr>
+          <w:b/>
+          <w:bCs/>
+          <w:color w:val="FF0000"/>
+        </w:rPr>
+        <w:t xml:space="preserve">nohup </w:t>
+      </w:r>
+      <w:r>
+        <w:rPr>
+          <w:rFonts w:hint="eastAsia"/>
+          <w:b/>
+          <w:bCs/>
+          <w:color w:val="FF0000"/>
+        </w:rPr>
+        <w:t>npm</w:t>
+      </w:r>
+      <w:r>
+        <w:rPr>
+          <w:b/>
+          <w:bCs/>
+          <w:color w:val="FF0000"/>
+        </w:rPr>
+        <w:t xml:space="preserve"> </w:t>
+      </w:r>
+      <w:r>
+        <w:rPr>
+          <w:rFonts w:hint="eastAsia"/>
+          <w:b/>
+          <w:bCs/>
+          <w:color w:val="FF0000"/>
+        </w:rPr>
+        <w:t>start</w:t>
+      </w:r>
+      <w:r>
+        <w:rPr>
+          <w:b/>
+          <w:bCs/>
+          <w:color w:val="FF0000"/>
+        </w:rPr>
+        <w:t xml:space="preserve"> &amp;</w:t>
+      </w:r>
+      <w:r>
+        <w:rPr>
+          <w:rFonts w:hint="eastAsia"/>
+        </w:rPr>
+        <w:t>。</w:t>
+      </w:r>
+      <w:r>
+        <w:rPr>
+          <w:rFonts w:hint="eastAsia"/>
+        </w:rPr>
+        <w:t>其中nohup命令可以忽略SIGHUP信号，脱离终端运行。</w:t>
+      </w:r>
+    </w:p>
+    <w:p>
+      <w:pPr>
+        <w:rPr>
+          <w:rFonts w:hint="eastAsia"/>
+        </w:rPr>
+      </w:pPr>
+      <w:r>
+        <w:rPr>
+          <w:rFonts w:hint="eastAsia"/>
+        </w:rPr>
+        <w:t>回车，回到命令行，输入exit退出即可。</w:t>
+      </w:r>
     </w:p>
     <w:sectPr>
       <w:pgSz w:w="11906" w:h="16838"/>
@@ -253,6 +1184,7 @@
     <w:lsdException w:name="HTML Sample" w:semiHidden="1" w:unhideWhenUsed="1"/>
     <w:lsdException w:name="HTML Typewriter" w:semiHidden="1" w:unhideWhenUsed="1"/>
     <w:lsdException w:name="HTML Variable" w:semiHidden="1" w:unhideWhenUsed="1"/>
+    <w:lsdException w:name="Normal Table" w:semiHidden="1" w:unhideWhenUsed="1"/>
     <w:lsdException w:name="annotation subject" w:semiHidden="1" w:unhideWhenUsed="1"/>
     <w:lsdException w:name="No List" w:semiHidden="1" w:unhideWhenUsed="1"/>
     <w:lsdException w:name="Outline List 1" w:semiHidden="1" w:unhideWhenUsed="1"/>
@@ -299,8 +1231,10 @@
     <w:lsdException w:name="Table Subtle 2" w:semiHidden="1" w:unhideWhenUsed="1"/>
     <w:lsdException w:name="Table Web 1" w:semiHidden="1" w:unhideWhenUsed="1"/>
     <w:lsdException w:name="Table Web 2" w:semiHidden="1" w:unhideWhenUsed="1"/>
+    <w:lsdException w:name="Table Web 3" w:semiHidden="1" w:unhideWhenUsed="1"/>
     <w:lsdException w:name="Balloon Text" w:semiHidden="1" w:unhideWhenUsed="1"/>
     <w:lsdException w:name="Table Grid" w:uiPriority="39"/>
+    <w:lsdException w:name="Table Theme" w:semiHidden="1" w:unhideWhenUsed="1"/>
     <w:lsdException w:name="Placeholder Text" w:semiHidden="1"/>
     <w:lsdException w:name="No Spacing" w:uiPriority="1" w:qFormat="1"/>
     <w:lsdException w:name="Light Shading" w:uiPriority="60"/>

</xml_diff>